<commit_message>
Converted Markdown to Word Docx
Converted Markdown labs to Word Docx for easier distribution.
</commit_message>
<xml_diff>
--- a/Module 3 Lab/QGIS 2.4 and GRASS 6.4.4/Module 3 Lab.docx
+++ b/Module 3 Lab/QGIS 2.4 and GRASS 6.4.4/Module 3 Lab.docx
@@ -967,7 +967,7 @@
           <wp:inline>
             <wp:extent cx="3517900" cy="3733800"/>
             <wp:effectExtent b="0" l="0" r="0" t="0"/>
-            <wp:docPr descr="" id="1" name="Picture"/>
+            <wp:docPr descr="GRASS Tools Dialog" id="1" name="Picture"/>
             <a:graphic>
               <a:graphicData uri="http://schemas.openxmlformats.org/drawingml/2006/picture">
                 <pic:pic>
@@ -1019,7 +1019,7 @@
           <wp:inline>
             <wp:extent cx="3517900" cy="3733800"/>
             <wp:effectExtent b="0" l="0" r="0" t="0"/>
-            <wp:docPr descr="" id="1" name="Picture"/>
+            <wp:docPr descr="Mapset_Browser_Dialog" id="1" name="Picture"/>
             <a:graphic>
               <a:graphicData uri="http://schemas.openxmlformats.org/drawingml/2006/picture">
                 <pic:pic>
@@ -1203,7 +1203,7 @@
           <wp:inline>
             <wp:extent cx="3848100" cy="3771900"/>
             <wp:effectExtent b="0" l="0" r="0" t="0"/>
-            <wp:docPr descr="" id="1" name="Picture"/>
+            <wp:docPr descr="GRASS Region Settings" id="1" name="Picture"/>
             <a:graphic>
               <a:graphicData uri="http://schemas.openxmlformats.org/drawingml/2006/picture">
                 <pic:pic>
@@ -4075,7 +4075,7 @@
     </w:lvl>
   </w:abstractNum>
   <w:abstractNum w:abstractNumId="990">
-    <w:nsid w:val="1dc443db"/>
+    <w:nsid w:val="196facfc"/>
     <w:multiLevelType w:val="multilevel"/>
     <w:lvl w:ilvl="0">
       <w:numFmt w:val="bullet"/>
@@ -4156,7 +4156,7 @@
     </w:lvl>
   </w:abstractNum>
   <w:abstractNum w:abstractNumId="991">
-    <w:nsid w:val="6dfd5de2"/>
+    <w:nsid w:val="3c59bcf1"/>
     <w:multiLevelType w:val="multilevel"/>
     <w:lvl w:ilvl="0">
       <w:numFmt w:val="bullet"/>
@@ -4237,7 +4237,7 @@
     </w:lvl>
   </w:abstractNum>
   <w:abstractNum w:abstractNumId="99411">
-    <w:nsid w:val="6688e5ba"/>
+    <w:nsid w:val="8a290a6d"/>
     <w:multiLevelType w:val="multilevel"/>
     <w:lvl w:ilvl="0">
       <w:start w:val="1"/>
@@ -4325,7 +4325,7 @@
     </w:lvl>
   </w:abstractNum>
   <w:abstractNum w:abstractNumId="99416">
-    <w:nsid w:val="b9b48de3"/>
+    <w:nsid w:val="663ca1ec"/>
     <w:multiLevelType w:val="multilevel"/>
     <w:lvl w:ilvl="0">
       <w:start w:val="6"/>
@@ -4413,7 +4413,7 @@
     </w:lvl>
   </w:abstractNum>
   <w:abstractNum w:abstractNumId="994112">
-    <w:nsid w:val="d596e45e"/>
+    <w:nsid w:val="a106e404"/>
     <w:multiLevelType w:val="multilevel"/>
     <w:lvl w:ilvl="0">
       <w:start w:val="12"/>
@@ -4501,7 +4501,7 @@
     </w:lvl>
   </w:abstractNum>
   <w:abstractNum w:abstractNumId="994113">
-    <w:nsid w:val="861023ea"/>
+    <w:nsid w:val="350cd464"/>
     <w:multiLevelType w:val="multilevel"/>
     <w:lvl w:ilvl="0">
       <w:start w:val="13"/>
@@ -4589,7 +4589,7 @@
     </w:lvl>
   </w:abstractNum>
   <w:abstractNum w:abstractNumId="99711">
-    <w:nsid w:val="fb85308d"/>
+    <w:nsid w:val="5d693494"/>
     <w:multiLevelType w:val="multilevel"/>
     <w:lvl w:ilvl="0">
       <w:start w:val="1"/>
@@ -4677,7 +4677,7 @@
     </w:lvl>
   </w:abstractNum>
   <w:abstractNum w:abstractNumId="994115">
-    <w:nsid w:val="d8699a18"/>
+    <w:nsid w:val="dd3d7164"/>
     <w:multiLevelType w:val="multilevel"/>
     <w:lvl w:ilvl="0">
       <w:start w:val="15"/>
@@ -4765,7 +4765,7 @@
     </w:lvl>
   </w:abstractNum>
   <w:abstractNum w:abstractNumId="994116">
-    <w:nsid w:val="89b5c3e5"/>
+    <w:nsid w:val="64a64e34"/>
     <w:multiLevelType w:val="multilevel"/>
     <w:lvl w:ilvl="0">
       <w:start w:val="16"/>
@@ -4853,7 +4853,7 @@
     </w:lvl>
   </w:abstractNum>
   <w:abstractNum w:abstractNumId="99419">
-    <w:nsid w:val="dafe78a2"/>
+    <w:nsid w:val="8058d53a"/>
     <w:multiLevelType w:val="multilevel"/>
     <w:lvl w:ilvl="0">
       <w:start w:val="9"/>
@@ -4941,7 +4941,7 @@
     </w:lvl>
   </w:abstractNum>
   <w:abstractNum w:abstractNumId="994114">
-    <w:nsid w:val="b6e17ca3"/>
+    <w:nsid w:val="b8d135b9"/>
     <w:multiLevelType w:val="multilevel"/>
     <w:lvl w:ilvl="0">
       <w:start w:val="14"/>
@@ -5029,7 +5029,7 @@
     </w:lvl>
   </w:abstractNum>
   <w:abstractNum w:abstractNumId="994122">
-    <w:nsid w:val="5be66377"/>
+    <w:nsid w:val="b2d9492f"/>
     <w:multiLevelType w:val="multilevel"/>
     <w:lvl w:ilvl="0">
       <w:start w:val="22"/>
@@ -5117,7 +5117,7 @@
     </w:lvl>
   </w:abstractNum>
   <w:abstractNum w:abstractNumId="99417">
-    <w:nsid w:val="999a6c49"/>
+    <w:nsid w:val="7e326121"/>
     <w:multiLevelType w:val="multilevel"/>
     <w:lvl w:ilvl="0">
       <w:start w:val="7"/>
@@ -5205,7 +5205,7 @@
     </w:lvl>
   </w:abstractNum>
   <w:abstractNum w:abstractNumId="99714">
-    <w:nsid w:val="d0ac0b9f"/>
+    <w:nsid w:val="aef40dcb"/>
     <w:multiLevelType w:val="multilevel"/>
     <w:lvl w:ilvl="0">
       <w:start w:val="4"/>
@@ -5293,7 +5293,7 @@
     </w:lvl>
   </w:abstractNum>
   <w:abstractNum w:abstractNumId="99415">
-    <w:nsid w:val="1d406715"/>
+    <w:nsid w:val="d62e1d58"/>
     <w:multiLevelType w:val="multilevel"/>
     <w:lvl w:ilvl="0">
       <w:start w:val="5"/>
@@ -5381,7 +5381,7 @@
     </w:lvl>
   </w:abstractNum>
   <w:abstractNum w:abstractNumId="99716">
-    <w:nsid w:val="752f39f2"/>
+    <w:nsid w:val="41feb098"/>
     <w:multiLevelType w:val="multilevel"/>
     <w:lvl w:ilvl="0">
       <w:start w:val="6"/>

</xml_diff>